<commit_message>
DD completed (to be reviewed)
Here's the completed DD, it may need another review but it should be
fine like that.
</commit_message>
<xml_diff>
--- a/Document Design/Other design decision.docx
+++ b/Document Design/Other design decision.docx
@@ -21,7 +21,7 @@
     </w:p>
     <w:p>
       <w:pPr>
-        <w:pStyle w:val="Paragrafoelenco"/>
+        <w:pStyle w:val="ListParagraph"/>
         <w:numPr>
           <w:ilvl w:val="0"/>
           <w:numId w:val="2"/>
@@ -174,7 +174,7 @@
     </w:p>
     <w:p>
       <w:pPr>
-        <w:pStyle w:val="Paragrafoelenco"/>
+        <w:pStyle w:val="ListParagraph"/>
         <w:numPr>
           <w:ilvl w:val="0"/>
           <w:numId w:val="2"/>
@@ -196,7 +196,7 @@
     </w:p>
     <w:p>
       <w:pPr>
-        <w:pStyle w:val="Paragrafoelenco"/>
+        <w:pStyle w:val="ListParagraph"/>
         <w:autoSpaceDE w:val="0"/>
         <w:autoSpaceDN w:val="0"/>
         <w:adjustRightInd w:val="0"/>
@@ -211,7 +211,7 @@
     </w:p>
     <w:p>
       <w:pPr>
-        <w:pStyle w:val="Paragrafoelenco"/>
+        <w:pStyle w:val="ListParagraph"/>
         <w:numPr>
           <w:ilvl w:val="0"/>
           <w:numId w:val="4"/>
@@ -248,7 +248,7 @@
     </w:p>
     <w:p>
       <w:pPr>
-        <w:pStyle w:val="Paragrafoelenco"/>
+        <w:pStyle w:val="ListParagraph"/>
         <w:numPr>
           <w:ilvl w:val="0"/>
           <w:numId w:val="4"/>
@@ -282,8 +282,6 @@
         </w:rPr>
         <w:t xml:space="preserve"> </w:t>
       </w:r>
-      <w:bookmarkStart w:id="0" w:name="_GoBack"/>
-      <w:bookmarkEnd w:id="0"/>
       <w:r>
         <w:rPr>
           <w:rFonts w:ascii="Segoe UI" w:hAnsi="Segoe UI" w:cs="Segoe UI"/>
@@ -310,7 +308,7 @@
     </w:p>
     <w:p>
       <w:pPr>
-        <w:pStyle w:val="Paragrafoelenco"/>
+        <w:pStyle w:val="ListParagraph"/>
         <w:numPr>
           <w:ilvl w:val="0"/>
           <w:numId w:val="2"/>
@@ -332,7 +330,7 @@
     </w:p>
     <w:p>
       <w:pPr>
-        <w:pStyle w:val="Paragrafoelenco"/>
+        <w:pStyle w:val="ListParagraph"/>
         <w:autoSpaceDE w:val="0"/>
         <w:autoSpaceDN w:val="0"/>
         <w:adjustRightInd w:val="0"/>
@@ -400,17 +398,15 @@
           <w:sz w:val="23"/>
           <w:szCs w:val="23"/>
         </w:rPr>
-        <w:t xml:space="preserve">For </w:t>
-      </w:r>
-      <w:proofErr w:type="gramStart"/>
-      <w:r>
-        <w:rPr>
-          <w:sz w:val="23"/>
-          <w:szCs w:val="23"/>
-        </w:rPr>
-        <w:t>more efficient interaction</w:t>
-      </w:r>
-      <w:proofErr w:type="gramEnd"/>
+        <w:t>For more efficient interaction</w:t>
+      </w:r>
+      <w:r>
+        <w:rPr>
+          <w:sz w:val="23"/>
+          <w:szCs w:val="23"/>
+        </w:rPr>
+        <w:t>, the</w:t>
+      </w:r>
       <w:r>
         <w:rPr>
           <w:sz w:val="23"/>
@@ -437,37 +433,7 @@
           <w:sz w:val="23"/>
           <w:szCs w:val="23"/>
         </w:rPr>
-        <w:t xml:space="preserve">MVC </w:t>
-      </w:r>
-      <w:proofErr w:type="gramStart"/>
-      <w:r>
-        <w:rPr>
-          <w:sz w:val="23"/>
-          <w:szCs w:val="23"/>
-        </w:rPr>
-        <w:t>can be taken</w:t>
-      </w:r>
-      <w:proofErr w:type="gramEnd"/>
-      <w:r>
-        <w:rPr>
-          <w:sz w:val="23"/>
-          <w:szCs w:val="23"/>
-        </w:rPr>
-        <w:t xml:space="preserve"> as for a popular and easy to handle web application development style that has the feature </w:t>
-      </w:r>
-      <w:r>
-        <w:rPr>
-          <w:sz w:val="23"/>
-          <w:szCs w:val="23"/>
-        </w:rPr>
-        <w:t xml:space="preserve">of separating the presentation and </w:t>
-      </w:r>
-      <w:r>
-        <w:rPr>
-          <w:sz w:val="23"/>
-          <w:szCs w:val="23"/>
-        </w:rPr>
-        <w:t>intermediate logics.</w:t>
+        <w:t>MVC can be taken as for a popular and easy to handle web application development style that has the feature of separating the presentation and intermediate logics.</w:t>
       </w:r>
     </w:p>
     <w:p>
@@ -487,23 +453,30 @@
           <w:sz w:val="23"/>
           <w:szCs w:val="23"/>
         </w:rPr>
-        <w:t xml:space="preserve">Ease to coding and provide </w:t>
-      </w:r>
-      <w:proofErr w:type="gramStart"/>
-      <w:r>
-        <w:rPr>
-          <w:sz w:val="23"/>
-          <w:szCs w:val="23"/>
-        </w:rPr>
-        <w:t>well defined</w:t>
-      </w:r>
-      <w:proofErr w:type="gramEnd"/>
-      <w:r>
-        <w:rPr>
-          <w:sz w:val="23"/>
-          <w:szCs w:val="23"/>
-        </w:rPr>
-        <w:t xml:space="preserve"> interfaces within each logic.</w:t>
+        <w:t>It’s easy to code</w:t>
+      </w:r>
+      <w:r>
+        <w:rPr>
+          <w:sz w:val="23"/>
+          <w:szCs w:val="23"/>
+        </w:rPr>
+        <w:t xml:space="preserve"> and provide</w:t>
+      </w:r>
+      <w:r>
+        <w:rPr>
+          <w:sz w:val="23"/>
+          <w:szCs w:val="23"/>
+        </w:rPr>
+        <w:t>s</w:t>
+      </w:r>
+      <w:bookmarkStart w:id="0" w:name="_GoBack"/>
+      <w:bookmarkEnd w:id="0"/>
+      <w:r>
+        <w:rPr>
+          <w:sz w:val="23"/>
+          <w:szCs w:val="23"/>
+        </w:rPr>
+        <w:t xml:space="preserve"> well defined interfaces within each logic.</w:t>
       </w:r>
     </w:p>
     <w:p/>
@@ -519,7 +492,7 @@
 
 <file path=word/numbering.xml><?xml version="1.0" encoding="utf-8"?>
 <w:numbering xmlns:wpc="http://schemas.microsoft.com/office/word/2010/wordprocessingCanvas" xmlns:mc="http://schemas.openxmlformats.org/markup-compatibility/2006" xmlns:o="urn:schemas-microsoft-com:office:office" xmlns:r="http://schemas.openxmlformats.org/officeDocument/2006/relationships" xmlns:m="http://schemas.openxmlformats.org/officeDocument/2006/math" xmlns:v="urn:schemas-microsoft-com:vml" xmlns:wp14="http://schemas.microsoft.com/office/word/2010/wordprocessingDrawing" xmlns:wp="http://schemas.openxmlformats.org/drawingml/2006/wordprocessingDrawing" xmlns:w10="urn:schemas-microsoft-com:office:word" xmlns:w="http://schemas.openxmlformats.org/wordprocessingml/2006/main" xmlns:w14="http://schemas.microsoft.com/office/word/2010/wordml" xmlns:w15="http://schemas.microsoft.com/office/word/2012/wordml" xmlns:wpg="http://schemas.microsoft.com/office/word/2010/wordprocessingGroup" xmlns:wpi="http://schemas.microsoft.com/office/word/2010/wordprocessingInk" xmlns:wne="http://schemas.microsoft.com/office/word/2006/wordml" xmlns:wps="http://schemas.microsoft.com/office/word/2010/wordprocessingShape" mc:Ignorable="w14 w15 wp14">
-  <w:abstractNum w:abstractNumId="0">
+  <w:abstractNum w:abstractNumId="0" w15:restartNumberingAfterBreak="0">
     <w:nsid w:val="17ED05CC"/>
     <w:multiLevelType w:val="hybridMultilevel"/>
     <w:tmpl w:val="09EAA05C"/>
@@ -632,7 +605,7 @@
       </w:rPr>
     </w:lvl>
   </w:abstractNum>
-  <w:abstractNum w:abstractNumId="1">
+  <w:abstractNum w:abstractNumId="1" w15:restartNumberingAfterBreak="0">
     <w:nsid w:val="28A17379"/>
     <w:multiLevelType w:val="hybridMultilevel"/>
     <w:tmpl w:val="4098660E"/>
@@ -745,7 +718,7 @@
       </w:rPr>
     </w:lvl>
   </w:abstractNum>
-  <w:abstractNum w:abstractNumId="2">
+  <w:abstractNum w:abstractNumId="2" w15:restartNumberingAfterBreak="0">
     <w:nsid w:val="31AA798D"/>
     <w:multiLevelType w:val="hybridMultilevel"/>
     <w:tmpl w:val="D8746F0E"/>
@@ -858,7 +831,7 @@
       </w:rPr>
     </w:lvl>
   </w:abstractNum>
-  <w:abstractNum w:abstractNumId="3">
+  <w:abstractNum w:abstractNumId="3" w15:restartNumberingAfterBreak="0">
     <w:nsid w:val="31F12937"/>
     <w:multiLevelType w:val="hybridMultilevel"/>
     <w:tmpl w:val="78E68CDC"/>
@@ -971,7 +944,7 @@
       </w:rPr>
     </w:lvl>
   </w:abstractNum>
-  <w:abstractNum w:abstractNumId="4">
+  <w:abstractNum w:abstractNumId="4" w15:restartNumberingAfterBreak="0">
     <w:nsid w:val="3342270D"/>
     <w:multiLevelType w:val="hybridMultilevel"/>
     <w:tmpl w:val="ABAA247A"/>
@@ -1492,17 +1465,17 @@
     <w:lsdException w:name="List Table 6 Colorful Accent 6" w:uiPriority="51"/>
     <w:lsdException w:name="List Table 7 Colorful Accent 6" w:uiPriority="52"/>
   </w:latentStyles>
-  <w:style w:type="paragraph" w:default="1" w:styleId="Normale">
+  <w:style w:type="paragraph" w:default="1" w:styleId="Normal">
     <w:name w:val="Normal"/>
     <w:qFormat/>
   </w:style>
-  <w:style w:type="character" w:default="1" w:styleId="Carpredefinitoparagrafo">
+  <w:style w:type="character" w:default="1" w:styleId="DefaultParagraphFont">
     <w:name w:val="Default Paragraph Font"/>
     <w:uiPriority w:val="1"/>
     <w:semiHidden/>
     <w:unhideWhenUsed/>
   </w:style>
-  <w:style w:type="table" w:default="1" w:styleId="Tabellanormale">
+  <w:style w:type="table" w:default="1" w:styleId="TableNormal">
     <w:name w:val="Normal Table"/>
     <w:uiPriority w:val="99"/>
     <w:semiHidden/>
@@ -1517,7 +1490,7 @@
       </w:tblCellMar>
     </w:tblPr>
   </w:style>
-  <w:style w:type="numbering" w:default="1" w:styleId="Nessunelenco">
+  <w:style w:type="numbering" w:default="1" w:styleId="NoList">
     <w:name w:val="No List"/>
     <w:uiPriority w:val="99"/>
     <w:semiHidden/>
@@ -1539,9 +1512,9 @@
       <w:szCs w:val="24"/>
     </w:rPr>
   </w:style>
-  <w:style w:type="paragraph" w:styleId="Paragrafoelenco">
+  <w:style w:type="paragraph" w:styleId="ListParagraph">
     <w:name w:val="List Paragraph"/>
-    <w:basedOn w:val="Normale"/>
+    <w:basedOn w:val="Normal"/>
     <w:uiPriority w:val="34"/>
     <w:qFormat/>
     <w:rsid w:val="009B3655"/>

</xml_diff>